<commit_message>
Amendment to nm_4301_fix11.sql revision amended
git-svn-id: svn://127.0.0.1/customer/trunk@785 37afec09-bd54-7940-9fac-cf987e4a02e6
</commit_message>
<xml_diff>
--- a/norfolk/readme_nm_4301_fix11.docx
+++ b/norfolk/readme_nm_4301_fix11.docx
@@ -457,14 +457,6 @@
         <w:gridCol w:w="6662"/>
       </w:tblGrid>
       <w:tr>
-        <w:tblPrEx>
-          <w:tblCellMar>
-            <w:top w:w="0" w:type="dxa"/>
-            <w:left w:w="0" w:type="dxa"/>
-            <w:bottom w:w="0" w:type="dxa"/>
-            <w:right w:w="0" w:type="dxa"/>
-          </w:tblCellMar>
-        </w:tblPrEx>
         <w:trPr>
           <w:cantSplit/>
           <w:tblHeader/>
@@ -549,14 +541,6 @@
         </w:tc>
       </w:tr>
       <w:tr>
-        <w:tblPrEx>
-          <w:tblCellMar>
-            <w:top w:w="0" w:type="dxa"/>
-            <w:left w:w="0" w:type="dxa"/>
-            <w:bottom w:w="0" w:type="dxa"/>
-            <w:right w:w="0" w:type="dxa"/>
-          </w:tblCellMar>
-        </w:tblPrEx>
         <w:trPr>
           <w:cantSplit/>
           <w:tblHeader/>
@@ -661,14 +645,6 @@
         </w:tc>
       </w:tr>
       <w:tr>
-        <w:tblPrEx>
-          <w:tblCellMar>
-            <w:top w:w="0" w:type="dxa"/>
-            <w:left w:w="0" w:type="dxa"/>
-            <w:bottom w:w="0" w:type="dxa"/>
-            <w:right w:w="0" w:type="dxa"/>
-          </w:tblCellMar>
-        </w:tblPrEx>
         <w:trPr>
           <w:cantSplit/>
           <w:tblHeader/>
@@ -744,14 +720,6 @@
         </w:tc>
       </w:tr>
       <w:tr>
-        <w:tblPrEx>
-          <w:tblCellMar>
-            <w:top w:w="0" w:type="dxa"/>
-            <w:left w:w="0" w:type="dxa"/>
-            <w:bottom w:w="0" w:type="dxa"/>
-            <w:right w:w="0" w:type="dxa"/>
-          </w:tblCellMar>
-        </w:tblPrEx>
         <w:trPr>
           <w:cantSplit/>
           <w:tblHeader/>
@@ -908,14 +876,6 @@
         </w:tc>
       </w:tr>
       <w:tr>
-        <w:tblPrEx>
-          <w:tblCellMar>
-            <w:top w:w="0" w:type="dxa"/>
-            <w:left w:w="0" w:type="dxa"/>
-            <w:bottom w:w="0" w:type="dxa"/>
-            <w:right w:w="0" w:type="dxa"/>
-          </w:tblCellMar>
-        </w:tblPrEx>
         <w:trPr>
           <w:cantSplit/>
           <w:tblHeader/>
@@ -1000,14 +960,6 @@
         </w:tc>
       </w:tr>
       <w:tr>
-        <w:tblPrEx>
-          <w:tblCellMar>
-            <w:top w:w="0" w:type="dxa"/>
-            <w:left w:w="0" w:type="dxa"/>
-            <w:bottom w:w="0" w:type="dxa"/>
-            <w:right w:w="0" w:type="dxa"/>
-          </w:tblCellMar>
-        </w:tblPrEx>
         <w:trPr>
           <w:cantSplit/>
           <w:tblHeader/>
@@ -1092,14 +1044,6 @@
         </w:tc>
       </w:tr>
       <w:tr>
-        <w:tblPrEx>
-          <w:tblCellMar>
-            <w:top w:w="0" w:type="dxa"/>
-            <w:left w:w="0" w:type="dxa"/>
-            <w:bottom w:w="0" w:type="dxa"/>
-            <w:right w:w="0" w:type="dxa"/>
-          </w:tblCellMar>
-        </w:tblPrEx>
         <w:trPr>
           <w:cantSplit/>
           <w:tblHeader/>
@@ -1184,14 +1128,6 @@
         </w:tc>
       </w:tr>
       <w:tr>
-        <w:tblPrEx>
-          <w:tblCellMar>
-            <w:top w:w="0" w:type="dxa"/>
-            <w:left w:w="0" w:type="dxa"/>
-            <w:bottom w:w="0" w:type="dxa"/>
-            <w:right w:w="0" w:type="dxa"/>
-          </w:tblCellMar>
-        </w:tblPrEx>
         <w:trPr>
           <w:cantSplit/>
           <w:tblHeader/>
@@ -1349,14 +1285,6 @@
         <w:gridCol w:w="1275"/>
       </w:tblGrid>
       <w:tr>
-        <w:tblPrEx>
-          <w:tblCellMar>
-            <w:top w:w="0" w:type="dxa"/>
-            <w:left w:w="0" w:type="dxa"/>
-            <w:bottom w:w="0" w:type="dxa"/>
-            <w:right w:w="0" w:type="dxa"/>
-          </w:tblCellMar>
-        </w:tblPrEx>
         <w:trPr>
           <w:cantSplit/>
           <w:tblHeader/>
@@ -1443,14 +1371,6 @@
         </w:tc>
       </w:tr>
       <w:tr>
-        <w:tblPrEx>
-          <w:tblCellMar>
-            <w:top w:w="0" w:type="dxa"/>
-            <w:left w:w="0" w:type="dxa"/>
-            <w:bottom w:w="0" w:type="dxa"/>
-            <w:right w:w="0" w:type="dxa"/>
-          </w:tblCellMar>
-        </w:tblPrEx>
         <w:trPr>
           <w:cantSplit/>
         </w:trPr>
@@ -1543,14 +1463,6 @@
         </w:tc>
       </w:tr>
       <w:tr>
-        <w:tblPrEx>
-          <w:tblCellMar>
-            <w:top w:w="0" w:type="dxa"/>
-            <w:left w:w="0" w:type="dxa"/>
-            <w:bottom w:w="0" w:type="dxa"/>
-            <w:right w:w="0" w:type="dxa"/>
-          </w:tblCellMar>
-        </w:tblPrEx>
         <w:trPr>
           <w:cantSplit/>
         </w:trPr>
@@ -1643,14 +1555,6 @@
         </w:tc>
       </w:tr>
       <w:tr>
-        <w:tblPrEx>
-          <w:tblCellMar>
-            <w:top w:w="0" w:type="dxa"/>
-            <w:left w:w="0" w:type="dxa"/>
-            <w:bottom w:w="0" w:type="dxa"/>
-            <w:right w:w="0" w:type="dxa"/>
-          </w:tblCellMar>
-        </w:tblPrEx>
         <w:trPr>
           <w:cantSplit/>
         </w:trPr>
@@ -1737,7 +1641,16 @@
                 <w:sz w:val="16"/>
                 <w:szCs w:val="16"/>
               </w:rPr>
-              <w:t xml:space="preserve"> 3.0</w:t>
+              <w:t xml:space="preserve"> 3.</w:t>
+            </w:r>
+            <w:r>
+              <w:rPr>
+                <w:rFonts w:ascii="Calibri" w:hAnsi="Calibri" w:cs="Calibri"/>
+                <w:color w:val="000000"/>
+                <w:sz w:val="16"/>
+                <w:szCs w:val="16"/>
+              </w:rPr>
+              <w:t>1</w:t>
             </w:r>
           </w:p>
         </w:tc>
@@ -2075,14 +1988,6 @@
         <w:gridCol w:w="1134"/>
       </w:tblGrid>
       <w:tr>
-        <w:tblPrEx>
-          <w:tblCellMar>
-            <w:top w:w="0" w:type="dxa"/>
-            <w:left w:w="0" w:type="dxa"/>
-            <w:bottom w:w="0" w:type="dxa"/>
-            <w:right w:w="0" w:type="dxa"/>
-          </w:tblCellMar>
-        </w:tblPrEx>
         <w:trPr>
           <w:cantSplit/>
           <w:tblHeader/>
@@ -2265,14 +2170,6 @@
         </w:tc>
       </w:tr>
       <w:tr>
-        <w:tblPrEx>
-          <w:tblCellMar>
-            <w:top w:w="0" w:type="dxa"/>
-            <w:left w:w="0" w:type="dxa"/>
-            <w:bottom w:w="0" w:type="dxa"/>
-            <w:right w:w="0" w:type="dxa"/>
-          </w:tblCellMar>
-        </w:tblPrEx>
         <w:trPr>
           <w:cantSplit/>
         </w:trPr>
@@ -2494,16 +2391,7 @@
         <w:sz w:val="14"/>
         <w:szCs w:val="14"/>
       </w:rPr>
-      <w:t>©</w:t>
-    </w:r>
-    <w:r>
-      <w:rPr>
-        <w:rFonts w:ascii="Arial" w:hAnsi="Arial" w:cs="Arial"/>
-        <w:color w:val="000000"/>
-        <w:sz w:val="14"/>
-        <w:szCs w:val="14"/>
-      </w:rPr>
-      <w:t xml:space="preserve"> </w:t>
+      <w:t xml:space="preserve">© </w:t>
     </w:r>
     <w:r>
       <w:rPr>
@@ -8538,6 +8426,7 @@
   <w:style w:type="paragraph" w:default="1" w:styleId="Normal">
     <w:name w:val="Normal"/>
     <w:qFormat/>
+    <w:rsid w:val="005359E3"/>
   </w:style>
   <w:style w:type="character" w:default="1" w:styleId="DefaultParagraphFont">
     <w:name w:val="Default Paragraph Font"/>

</xml_diff>